<commit_message>
Adjustments to Final Copy of Design Document
</commit_message>
<xml_diff>
--- a/CS 307 Design Document.docx
+++ b/CS 307 Design Document.docx
@@ -547,6 +547,578 @@
           <w:szCs w:val="28"/>
         </w:rPr>
         <w:lastRenderedPageBreak/>
+        <w:t>Table of Contents</w:t>
+      </w:r>
+    </w:p>
+    <w:p>
+      <w:pPr>
+        <w:rPr>
+          <w:rFonts w:ascii="Arial" w:hAnsi="Arial" w:cs="Arial"/>
+          <w:b/>
+          <w:sz w:val="28"/>
+          <w:szCs w:val="28"/>
+        </w:rPr>
+      </w:pPr>
+    </w:p>
+    <w:p>
+      <w:pPr>
+        <w:rPr>
+          <w:rFonts w:ascii="Arial" w:hAnsi="Arial" w:cs="Arial"/>
+          <w:b/>
+          <w:sz w:val="28"/>
+          <w:szCs w:val="28"/>
+        </w:rPr>
+      </w:pPr>
+    </w:p>
+    <w:tbl>
+      <w:tblPr>
+        <w:tblStyle w:val="TableGrid"/>
+        <w:tblW w:w="0" w:type="auto"/>
+        <w:tblLook w:val="04A0" w:firstRow="1" w:lastRow="0" w:firstColumn="1" w:lastColumn="0" w:noHBand="0" w:noVBand="1"/>
+      </w:tblPr>
+      <w:tblGrid>
+        <w:gridCol w:w="4428"/>
+        <w:gridCol w:w="4428"/>
+      </w:tblGrid>
+      <w:tr>
+        <w:tc>
+          <w:tcPr>
+            <w:tcW w:w="4428" w:type="dxa"/>
+          </w:tcPr>
+          <w:p>
+            <w:pPr>
+              <w:rPr>
+                <w:rFonts w:ascii="Arial" w:hAnsi="Arial" w:cs="Arial"/>
+                <w:b/>
+                <w:sz w:val="28"/>
+                <w:szCs w:val="28"/>
+              </w:rPr>
+            </w:pPr>
+            <w:r>
+              <w:rPr>
+                <w:rFonts w:ascii="Arial" w:hAnsi="Arial" w:cs="Arial"/>
+                <w:b/>
+                <w:sz w:val="28"/>
+                <w:szCs w:val="28"/>
+              </w:rPr>
+              <w:t>Title</w:t>
+            </w:r>
+          </w:p>
+        </w:tc>
+        <w:tc>
+          <w:tcPr>
+            <w:tcW w:w="4428" w:type="dxa"/>
+          </w:tcPr>
+          <w:p>
+            <w:pPr>
+              <w:rPr>
+                <w:rFonts w:ascii="Arial" w:hAnsi="Arial" w:cs="Arial"/>
+                <w:b/>
+                <w:sz w:val="28"/>
+                <w:szCs w:val="28"/>
+              </w:rPr>
+            </w:pPr>
+            <w:r>
+              <w:rPr>
+                <w:rFonts w:ascii="Arial" w:hAnsi="Arial" w:cs="Arial"/>
+                <w:b/>
+                <w:sz w:val="28"/>
+                <w:szCs w:val="28"/>
+              </w:rPr>
+              <w:t>Page</w:t>
+            </w:r>
+          </w:p>
+        </w:tc>
+      </w:tr>
+      <w:tr>
+        <w:tc>
+          <w:tcPr>
+            <w:tcW w:w="4428" w:type="dxa"/>
+          </w:tcPr>
+          <w:p>
+            <w:pPr>
+              <w:rPr>
+                <w:rFonts w:ascii="Arial" w:hAnsi="Arial" w:cs="Arial"/>
+              </w:rPr>
+            </w:pPr>
+            <w:r>
+              <w:rPr>
+                <w:rFonts w:ascii="Arial" w:hAnsi="Arial" w:cs="Arial"/>
+              </w:rPr>
+              <w:t>Purpose</w:t>
+            </w:r>
+          </w:p>
+        </w:tc>
+        <w:tc>
+          <w:tcPr>
+            <w:tcW w:w="4428" w:type="dxa"/>
+          </w:tcPr>
+          <w:p>
+            <w:pPr>
+              <w:rPr>
+                <w:rFonts w:ascii="Arial" w:hAnsi="Arial" w:cs="Arial"/>
+              </w:rPr>
+            </w:pPr>
+            <w:r>
+              <w:rPr>
+                <w:rFonts w:ascii="Arial" w:hAnsi="Arial" w:cs="Arial"/>
+              </w:rPr>
+              <w:t>3</w:t>
+            </w:r>
+          </w:p>
+        </w:tc>
+      </w:tr>
+      <w:tr>
+        <w:tc>
+          <w:tcPr>
+            <w:tcW w:w="4428" w:type="dxa"/>
+          </w:tcPr>
+          <w:p>
+            <w:pPr>
+              <w:rPr>
+                <w:rFonts w:ascii="Arial" w:hAnsi="Arial" w:cs="Arial"/>
+              </w:rPr>
+            </w:pPr>
+            <w:r>
+              <w:rPr>
+                <w:rFonts w:ascii="Arial" w:hAnsi="Arial" w:cs="Arial"/>
+              </w:rPr>
+              <w:t>Design Outline</w:t>
+            </w:r>
+          </w:p>
+        </w:tc>
+        <w:tc>
+          <w:tcPr>
+            <w:tcW w:w="4428" w:type="dxa"/>
+          </w:tcPr>
+          <w:p>
+            <w:pPr>
+              <w:rPr>
+                <w:rFonts w:ascii="Arial" w:hAnsi="Arial" w:cs="Arial"/>
+              </w:rPr>
+            </w:pPr>
+            <w:r>
+              <w:rPr>
+                <w:rFonts w:ascii="Arial" w:hAnsi="Arial" w:cs="Arial"/>
+              </w:rPr>
+              <w:t>4</w:t>
+            </w:r>
+          </w:p>
+        </w:tc>
+      </w:tr>
+      <w:tr>
+        <w:tc>
+          <w:tcPr>
+            <w:tcW w:w="4428" w:type="dxa"/>
+          </w:tcPr>
+          <w:p>
+            <w:pPr>
+              <w:rPr>
+                <w:rFonts w:ascii="Arial" w:hAnsi="Arial" w:cs="Arial"/>
+              </w:rPr>
+            </w:pPr>
+            <w:r>
+              <w:rPr>
+                <w:rFonts w:ascii="Arial" w:hAnsi="Arial" w:cs="Arial"/>
+              </w:rPr>
+              <w:t>Design Issues</w:t>
+            </w:r>
+          </w:p>
+        </w:tc>
+        <w:tc>
+          <w:tcPr>
+            <w:tcW w:w="4428" w:type="dxa"/>
+          </w:tcPr>
+          <w:p>
+            <w:pPr>
+              <w:rPr>
+                <w:rFonts w:ascii="Arial" w:hAnsi="Arial" w:cs="Arial"/>
+              </w:rPr>
+            </w:pPr>
+            <w:r>
+              <w:rPr>
+                <w:rFonts w:ascii="Arial" w:hAnsi="Arial" w:cs="Arial"/>
+              </w:rPr>
+              <w:t>5</w:t>
+            </w:r>
+          </w:p>
+        </w:tc>
+      </w:tr>
+      <w:tr>
+        <w:tc>
+          <w:tcPr>
+            <w:tcW w:w="4428" w:type="dxa"/>
+          </w:tcPr>
+          <w:p>
+            <w:pPr>
+              <w:rPr>
+                <w:rFonts w:ascii="Arial" w:hAnsi="Arial" w:cs="Arial"/>
+              </w:rPr>
+            </w:pPr>
+            <w:r>
+              <w:rPr>
+                <w:rFonts w:ascii="Arial" w:hAnsi="Arial" w:cs="Arial"/>
+              </w:rPr>
+              <w:t>Design Details</w:t>
+            </w:r>
+          </w:p>
+        </w:tc>
+        <w:tc>
+          <w:tcPr>
+            <w:tcW w:w="4428" w:type="dxa"/>
+          </w:tcPr>
+          <w:p>
+            <w:pPr>
+              <w:rPr>
+                <w:rFonts w:ascii="Arial" w:hAnsi="Arial" w:cs="Arial"/>
+              </w:rPr>
+            </w:pPr>
+            <w:r>
+              <w:rPr>
+                <w:rFonts w:ascii="Arial" w:hAnsi="Arial" w:cs="Arial"/>
+              </w:rPr>
+              <w:t>7</w:t>
+            </w:r>
+          </w:p>
+        </w:tc>
+      </w:tr>
+    </w:tbl>
+    <w:p>
+      <w:pPr>
+        <w:rPr>
+          <w:rFonts w:ascii="Arial" w:hAnsi="Arial" w:cs="Arial"/>
+          <w:b/>
+          <w:sz w:val="28"/>
+          <w:szCs w:val="28"/>
+        </w:rPr>
+      </w:pPr>
+    </w:p>
+    <w:p>
+      <w:pPr>
+        <w:rPr>
+          <w:rFonts w:ascii="Arial" w:hAnsi="Arial" w:cs="Arial"/>
+          <w:b/>
+          <w:sz w:val="28"/>
+          <w:szCs w:val="28"/>
+        </w:rPr>
+      </w:pPr>
+    </w:p>
+    <w:p>
+      <w:pPr>
+        <w:rPr>
+          <w:rFonts w:ascii="Arial" w:hAnsi="Arial" w:cs="Arial"/>
+          <w:b/>
+          <w:sz w:val="28"/>
+          <w:szCs w:val="28"/>
+        </w:rPr>
+      </w:pPr>
+    </w:p>
+    <w:p>
+      <w:pPr>
+        <w:rPr>
+          <w:rFonts w:ascii="Arial" w:hAnsi="Arial" w:cs="Arial"/>
+          <w:b/>
+          <w:sz w:val="28"/>
+          <w:szCs w:val="28"/>
+        </w:rPr>
+      </w:pPr>
+    </w:p>
+    <w:p>
+      <w:pPr>
+        <w:rPr>
+          <w:rFonts w:ascii="Arial" w:hAnsi="Arial" w:cs="Arial"/>
+          <w:b/>
+          <w:sz w:val="28"/>
+          <w:szCs w:val="28"/>
+        </w:rPr>
+      </w:pPr>
+    </w:p>
+    <w:p>
+      <w:pPr>
+        <w:rPr>
+          <w:rFonts w:ascii="Arial" w:hAnsi="Arial" w:cs="Arial"/>
+          <w:b/>
+          <w:sz w:val="28"/>
+          <w:szCs w:val="28"/>
+        </w:rPr>
+      </w:pPr>
+    </w:p>
+    <w:p>
+      <w:pPr>
+        <w:rPr>
+          <w:rFonts w:ascii="Arial" w:hAnsi="Arial" w:cs="Arial"/>
+          <w:b/>
+          <w:sz w:val="28"/>
+          <w:szCs w:val="28"/>
+        </w:rPr>
+      </w:pPr>
+    </w:p>
+    <w:p>
+      <w:pPr>
+        <w:rPr>
+          <w:rFonts w:ascii="Arial" w:hAnsi="Arial" w:cs="Arial"/>
+          <w:b/>
+          <w:sz w:val="28"/>
+          <w:szCs w:val="28"/>
+        </w:rPr>
+      </w:pPr>
+    </w:p>
+    <w:p>
+      <w:pPr>
+        <w:rPr>
+          <w:rFonts w:ascii="Arial" w:hAnsi="Arial" w:cs="Arial"/>
+          <w:b/>
+          <w:sz w:val="28"/>
+          <w:szCs w:val="28"/>
+        </w:rPr>
+      </w:pPr>
+    </w:p>
+    <w:p>
+      <w:pPr>
+        <w:rPr>
+          <w:rFonts w:ascii="Arial" w:hAnsi="Arial" w:cs="Arial"/>
+          <w:b/>
+          <w:sz w:val="28"/>
+          <w:szCs w:val="28"/>
+        </w:rPr>
+      </w:pPr>
+    </w:p>
+    <w:p>
+      <w:pPr>
+        <w:rPr>
+          <w:rFonts w:ascii="Arial" w:hAnsi="Arial" w:cs="Arial"/>
+          <w:b/>
+          <w:sz w:val="28"/>
+          <w:szCs w:val="28"/>
+        </w:rPr>
+      </w:pPr>
+    </w:p>
+    <w:p>
+      <w:pPr>
+        <w:rPr>
+          <w:rFonts w:ascii="Arial" w:hAnsi="Arial" w:cs="Arial"/>
+          <w:b/>
+          <w:sz w:val="28"/>
+          <w:szCs w:val="28"/>
+        </w:rPr>
+      </w:pPr>
+    </w:p>
+    <w:p>
+      <w:pPr>
+        <w:rPr>
+          <w:rFonts w:ascii="Arial" w:hAnsi="Arial" w:cs="Arial"/>
+          <w:b/>
+          <w:sz w:val="28"/>
+          <w:szCs w:val="28"/>
+        </w:rPr>
+      </w:pPr>
+    </w:p>
+    <w:p>
+      <w:pPr>
+        <w:rPr>
+          <w:rFonts w:ascii="Arial" w:hAnsi="Arial" w:cs="Arial"/>
+          <w:b/>
+          <w:sz w:val="28"/>
+          <w:szCs w:val="28"/>
+        </w:rPr>
+      </w:pPr>
+    </w:p>
+    <w:p>
+      <w:pPr>
+        <w:rPr>
+          <w:rFonts w:ascii="Arial" w:hAnsi="Arial" w:cs="Arial"/>
+          <w:b/>
+          <w:sz w:val="28"/>
+          <w:szCs w:val="28"/>
+        </w:rPr>
+      </w:pPr>
+    </w:p>
+    <w:p>
+      <w:pPr>
+        <w:rPr>
+          <w:rFonts w:ascii="Arial" w:hAnsi="Arial" w:cs="Arial"/>
+          <w:b/>
+          <w:sz w:val="28"/>
+          <w:szCs w:val="28"/>
+        </w:rPr>
+      </w:pPr>
+    </w:p>
+    <w:p>
+      <w:pPr>
+        <w:rPr>
+          <w:rFonts w:ascii="Arial" w:hAnsi="Arial" w:cs="Arial"/>
+          <w:b/>
+          <w:sz w:val="28"/>
+          <w:szCs w:val="28"/>
+        </w:rPr>
+      </w:pPr>
+    </w:p>
+    <w:p>
+      <w:pPr>
+        <w:rPr>
+          <w:rFonts w:ascii="Arial" w:hAnsi="Arial" w:cs="Arial"/>
+          <w:b/>
+          <w:sz w:val="28"/>
+          <w:szCs w:val="28"/>
+        </w:rPr>
+      </w:pPr>
+    </w:p>
+    <w:p>
+      <w:pPr>
+        <w:rPr>
+          <w:rFonts w:ascii="Arial" w:hAnsi="Arial" w:cs="Arial"/>
+          <w:b/>
+          <w:sz w:val="28"/>
+          <w:szCs w:val="28"/>
+        </w:rPr>
+      </w:pPr>
+    </w:p>
+    <w:p>
+      <w:pPr>
+        <w:rPr>
+          <w:rFonts w:ascii="Arial" w:hAnsi="Arial" w:cs="Arial"/>
+          <w:b/>
+          <w:sz w:val="28"/>
+          <w:szCs w:val="28"/>
+        </w:rPr>
+      </w:pPr>
+    </w:p>
+    <w:p>
+      <w:pPr>
+        <w:rPr>
+          <w:rFonts w:ascii="Arial" w:hAnsi="Arial" w:cs="Arial"/>
+          <w:b/>
+          <w:sz w:val="28"/>
+          <w:szCs w:val="28"/>
+        </w:rPr>
+      </w:pPr>
+    </w:p>
+    <w:p>
+      <w:pPr>
+        <w:rPr>
+          <w:rFonts w:ascii="Arial" w:hAnsi="Arial" w:cs="Arial"/>
+          <w:b/>
+          <w:sz w:val="28"/>
+          <w:szCs w:val="28"/>
+        </w:rPr>
+      </w:pPr>
+    </w:p>
+    <w:p>
+      <w:pPr>
+        <w:rPr>
+          <w:rFonts w:ascii="Arial" w:hAnsi="Arial" w:cs="Arial"/>
+          <w:b/>
+          <w:sz w:val="28"/>
+          <w:szCs w:val="28"/>
+        </w:rPr>
+      </w:pPr>
+    </w:p>
+    <w:p>
+      <w:pPr>
+        <w:rPr>
+          <w:rFonts w:ascii="Arial" w:hAnsi="Arial" w:cs="Arial"/>
+          <w:b/>
+          <w:sz w:val="28"/>
+          <w:szCs w:val="28"/>
+        </w:rPr>
+      </w:pPr>
+    </w:p>
+    <w:p>
+      <w:pPr>
+        <w:rPr>
+          <w:rFonts w:ascii="Arial" w:hAnsi="Arial" w:cs="Arial"/>
+          <w:b/>
+          <w:sz w:val="28"/>
+          <w:szCs w:val="28"/>
+        </w:rPr>
+      </w:pPr>
+    </w:p>
+    <w:p>
+      <w:pPr>
+        <w:rPr>
+          <w:rFonts w:ascii="Arial" w:hAnsi="Arial" w:cs="Arial"/>
+          <w:b/>
+          <w:sz w:val="28"/>
+          <w:szCs w:val="28"/>
+        </w:rPr>
+      </w:pPr>
+    </w:p>
+    <w:p>
+      <w:pPr>
+        <w:rPr>
+          <w:rFonts w:ascii="Arial" w:hAnsi="Arial" w:cs="Arial"/>
+          <w:b/>
+          <w:sz w:val="28"/>
+          <w:szCs w:val="28"/>
+        </w:rPr>
+      </w:pPr>
+    </w:p>
+    <w:p>
+      <w:pPr>
+        <w:rPr>
+          <w:rFonts w:ascii="Arial" w:hAnsi="Arial" w:cs="Arial"/>
+          <w:b/>
+          <w:sz w:val="28"/>
+          <w:szCs w:val="28"/>
+        </w:rPr>
+      </w:pPr>
+    </w:p>
+    <w:p>
+      <w:pPr>
+        <w:rPr>
+          <w:rFonts w:ascii="Arial" w:hAnsi="Arial" w:cs="Arial"/>
+          <w:b/>
+          <w:sz w:val="28"/>
+          <w:szCs w:val="28"/>
+        </w:rPr>
+      </w:pPr>
+    </w:p>
+    <w:p>
+      <w:pPr>
+        <w:rPr>
+          <w:rFonts w:ascii="Arial" w:hAnsi="Arial" w:cs="Arial"/>
+          <w:b/>
+          <w:sz w:val="28"/>
+          <w:szCs w:val="28"/>
+        </w:rPr>
+      </w:pPr>
+    </w:p>
+    <w:p>
+      <w:pPr>
+        <w:rPr>
+          <w:rFonts w:ascii="Arial" w:hAnsi="Arial" w:cs="Arial"/>
+          <w:b/>
+          <w:sz w:val="28"/>
+          <w:szCs w:val="28"/>
+        </w:rPr>
+      </w:pPr>
+    </w:p>
+    <w:p>
+      <w:pPr>
+        <w:rPr>
+          <w:rFonts w:ascii="Arial" w:hAnsi="Arial" w:cs="Arial"/>
+          <w:b/>
+          <w:sz w:val="28"/>
+          <w:szCs w:val="28"/>
+        </w:rPr>
+      </w:pPr>
+    </w:p>
+    <w:p>
+      <w:pPr>
+        <w:rPr>
+          <w:rFonts w:ascii="Arial" w:hAnsi="Arial" w:cs="Arial"/>
+          <w:b/>
+          <w:sz w:val="28"/>
+          <w:szCs w:val="28"/>
+        </w:rPr>
+      </w:pPr>
+      <w:r>
+        <w:rPr>
+          <w:rFonts w:ascii="Arial" w:hAnsi="Arial" w:cs="Arial"/>
+          <w:b/>
+          <w:sz w:val="28"/>
+          <w:szCs w:val="28"/>
+        </w:rPr>
         <w:t>Purpose</w:t>
       </w:r>
     </w:p>
@@ -1539,30 +2111,6 @@
     <w:p>
       <w:pPr>
         <w:ind w:left="1800"/>
-        <w:rPr>
-          <w:rFonts w:ascii="Arial" w:hAnsi="Arial" w:cs="Arial"/>
-          <w:b/>
-        </w:rPr>
-      </w:pPr>
-    </w:p>
-    <w:p>
-      <w:pPr>
-        <w:rPr>
-          <w:rFonts w:ascii="Arial" w:hAnsi="Arial" w:cs="Arial"/>
-          <w:b/>
-        </w:rPr>
-      </w:pPr>
-    </w:p>
-    <w:p>
-      <w:pPr>
-        <w:rPr>
-          <w:rFonts w:ascii="Arial" w:hAnsi="Arial" w:cs="Arial"/>
-          <w:b/>
-        </w:rPr>
-      </w:pPr>
-    </w:p>
-    <w:p>
-      <w:pPr>
         <w:rPr>
           <w:rFonts w:ascii="Arial" w:hAnsi="Arial" w:cs="Arial"/>
           <w:b/>
@@ -1636,7 +2184,7 @@
                     <pic:cNvPicPr/>
                   </pic:nvPicPr>
                   <pic:blipFill>
-                    <a:blip r:embed="rId6"/>
+                    <a:blip r:embed="rId9"/>
                     <a:stretch>
                       <a:fillRect/>
                     </a:stretch>
@@ -2713,6 +3261,18 @@
           <w:szCs w:val="28"/>
         </w:rPr>
       </w:pPr>
+    </w:p>
+    <w:p>
+      <w:pPr>
+        <w:rPr>
+          <w:rFonts w:ascii="Arial" w:hAnsi="Arial" w:cs="Arial"/>
+          <w:b/>
+          <w:sz w:val="28"/>
+          <w:szCs w:val="28"/>
+        </w:rPr>
+      </w:pPr>
+      <w:bookmarkStart w:id="0" w:name="_GoBack"/>
+      <w:bookmarkEnd w:id="0"/>
       <w:r>
         <w:rPr>
           <w:rFonts w:ascii="Arial" w:hAnsi="Arial" w:cs="Arial"/>
@@ -2797,7 +3357,7 @@
                     </pic:cNvPicPr>
                   </pic:nvPicPr>
                   <pic:blipFill>
-                    <a:blip r:embed="rId7">
+                    <a:blip r:embed="rId10">
                       <a:extLst>
                         <a:ext uri="{28A0092B-C50C-407E-A947-70E740481C1C}">
                           <a14:useLocalDpi xmlns:a14="http://schemas.microsoft.com/office/drawing/2010/main" val="0"/>
@@ -2961,8 +3521,6 @@
         </w:rPr>
         <w:t xml:space="preserve">me, id, and course description </w:t>
       </w:r>
-      <w:bookmarkStart w:id="0" w:name="_GoBack"/>
-      <w:bookmarkEnd w:id="0"/>
     </w:p>
     <w:p>
       <w:pPr>
@@ -3809,7 +4367,7 @@
                     </pic:cNvPicPr>
                   </pic:nvPicPr>
                   <pic:blipFill>
-                    <a:blip r:embed="rId8">
+                    <a:blip r:embed="rId11">
                       <a:extLst>
                         <a:ext uri="{28A0092B-C50C-407E-A947-70E740481C1C}">
                           <a14:useLocalDpi xmlns:a14="http://schemas.microsoft.com/office/drawing/2010/main" val="0"/>
@@ -3960,7 +4518,7 @@
                     </pic:cNvPicPr>
                   </pic:nvPicPr>
                   <pic:blipFill>
-                    <a:blip r:embed="rId9">
+                    <a:blip r:embed="rId12">
                       <a:extLst>
                         <a:ext uri="{28A0092B-C50C-407E-A947-70E740481C1C}">
                           <a14:useLocalDpi xmlns:a14="http://schemas.microsoft.com/office/drawing/2010/main" val="0"/>
@@ -4068,7 +4626,7 @@
                     </pic:cNvPicPr>
                   </pic:nvPicPr>
                   <pic:blipFill>
-                    <a:blip r:embed="rId10">
+                    <a:blip r:embed="rId13">
                       <a:extLst>
                         <a:ext uri="{28A0092B-C50C-407E-A947-70E740481C1C}">
                           <a14:useLocalDpi xmlns:a14="http://schemas.microsoft.com/office/drawing/2010/main" val="0"/>
@@ -4329,7 +4887,7 @@
                     </pic:cNvPicPr>
                   </pic:nvPicPr>
                   <pic:blipFill>
-                    <a:blip r:embed="rId11">
+                    <a:blip r:embed="rId14">
                       <a:extLst>
                         <a:ext uri="{28A0092B-C50C-407E-A947-70E740481C1C}">
                           <a14:useLocalDpi xmlns:a14="http://schemas.microsoft.com/office/drawing/2010/main" val="0"/>
@@ -4362,6 +4920,8 @@
       </w:r>
     </w:p>
     <w:sectPr>
+      <w:footerReference w:type="even" r:id="rId15"/>
+      <w:footerReference w:type="default" r:id="rId16"/>
       <w:pgSz w:w="12240" w:h="15840"/>
       <w:pgMar w:top="1440" w:right="1800" w:bottom="1440" w:left="1800" w:header="720" w:footer="720" w:gutter="0"/>
       <w:cols w:space="720"/>
@@ -4369,6 +4929,133 @@
     </w:sectPr>
   </w:body>
 </w:document>
+</file>
+
+<file path=word/endnotes.xml><?xml version="1.0" encoding="utf-8"?>
+<w:endnotes xmlns:wpc="http://schemas.microsoft.com/office/word/2010/wordprocessingCanvas" xmlns:mo="http://schemas.microsoft.com/office/mac/office/2008/main" xmlns:mc="http://schemas.openxmlformats.org/markup-compatibility/2006" xmlns:mv="urn:schemas-microsoft-com:mac:vml" xmlns:o="urn:schemas-microsoft-com:office:office" xmlns:r="http://schemas.openxmlformats.org/officeDocument/2006/relationships" xmlns:m="http://schemas.openxmlformats.org/officeDocument/2006/math" xmlns:v="urn:schemas-microsoft-com:vml" xmlns:wp14="http://schemas.microsoft.com/office/word/2010/wordprocessingDrawing" xmlns:wp="http://schemas.openxmlformats.org/drawingml/2006/wordprocessingDrawing" xmlns:w10="urn:schemas-microsoft-com:office:word" xmlns:w="http://schemas.openxmlformats.org/wordprocessingml/2006/main" xmlns:w14="http://schemas.microsoft.com/office/word/2010/wordml" xmlns:wpg="http://schemas.microsoft.com/office/word/2010/wordprocessingGroup" xmlns:wpi="http://schemas.microsoft.com/office/word/2010/wordprocessingInk" xmlns:wne="http://schemas.microsoft.com/office/word/2006/wordml" xmlns:wps="http://schemas.microsoft.com/office/word/2010/wordprocessingShape" mc:Ignorable="w14 wp14">
+  <w:endnote w:type="separator" w:id="-1">
+    <w:p>
+      <w:r>
+        <w:separator/>
+      </w:r>
+    </w:p>
+  </w:endnote>
+  <w:endnote w:type="continuationSeparator" w:id="0">
+    <w:p>
+      <w:r>
+        <w:continuationSeparator/>
+      </w:r>
+    </w:p>
+  </w:endnote>
+</w:endnotes>
+</file>
+
+<file path=word/footer1.xml><?xml version="1.0" encoding="utf-8"?>
+<w:ftr xmlns:wpc="http://schemas.microsoft.com/office/word/2010/wordprocessingCanvas" xmlns:mo="http://schemas.microsoft.com/office/mac/office/2008/main" xmlns:mc="http://schemas.openxmlformats.org/markup-compatibility/2006" xmlns:mv="urn:schemas-microsoft-com:mac:vml" xmlns:o="urn:schemas-microsoft-com:office:office" xmlns:r="http://schemas.openxmlformats.org/officeDocument/2006/relationships" xmlns:m="http://schemas.openxmlformats.org/officeDocument/2006/math" xmlns:v="urn:schemas-microsoft-com:vml" xmlns:wp14="http://schemas.microsoft.com/office/word/2010/wordprocessingDrawing" xmlns:wp="http://schemas.openxmlformats.org/drawingml/2006/wordprocessingDrawing" xmlns:w10="urn:schemas-microsoft-com:office:word" xmlns:w="http://schemas.openxmlformats.org/wordprocessingml/2006/main" xmlns:w14="http://schemas.microsoft.com/office/word/2010/wordml" xmlns:wpg="http://schemas.microsoft.com/office/word/2010/wordprocessingGroup" xmlns:wpi="http://schemas.microsoft.com/office/word/2010/wordprocessingInk" xmlns:wne="http://schemas.microsoft.com/office/word/2006/wordml" xmlns:wps="http://schemas.microsoft.com/office/word/2010/wordprocessingShape" mc:Ignorable="w14 wp14">
+  <w:p>
+    <w:pPr>
+      <w:pStyle w:val="Footer"/>
+      <w:framePr w:wrap="around" w:vAnchor="text" w:hAnchor="margin" w:xAlign="right" w:y="1"/>
+      <w:rPr>
+        <w:rStyle w:val="PageNumber"/>
+      </w:rPr>
+    </w:pPr>
+    <w:r>
+      <w:rPr>
+        <w:rStyle w:val="PageNumber"/>
+      </w:rPr>
+      <w:fldChar w:fldCharType="begin"/>
+    </w:r>
+    <w:r>
+      <w:rPr>
+        <w:rStyle w:val="PageNumber"/>
+      </w:rPr>
+      <w:instrText xml:space="preserve">PAGE  </w:instrText>
+    </w:r>
+    <w:r>
+      <w:rPr>
+        <w:rStyle w:val="PageNumber"/>
+      </w:rPr>
+      <w:fldChar w:fldCharType="end"/>
+    </w:r>
+  </w:p>
+  <w:p>
+    <w:pPr>
+      <w:pStyle w:val="Footer"/>
+      <w:ind w:right="360"/>
+    </w:pPr>
+  </w:p>
+</w:ftr>
+</file>
+
+<file path=word/footer2.xml><?xml version="1.0" encoding="utf-8"?>
+<w:ftr xmlns:wpc="http://schemas.microsoft.com/office/word/2010/wordprocessingCanvas" xmlns:mo="http://schemas.microsoft.com/office/mac/office/2008/main" xmlns:mc="http://schemas.openxmlformats.org/markup-compatibility/2006" xmlns:mv="urn:schemas-microsoft-com:mac:vml" xmlns:o="urn:schemas-microsoft-com:office:office" xmlns:r="http://schemas.openxmlformats.org/officeDocument/2006/relationships" xmlns:m="http://schemas.openxmlformats.org/officeDocument/2006/math" xmlns:v="urn:schemas-microsoft-com:vml" xmlns:wp14="http://schemas.microsoft.com/office/word/2010/wordprocessingDrawing" xmlns:wp="http://schemas.openxmlformats.org/drawingml/2006/wordprocessingDrawing" xmlns:w10="urn:schemas-microsoft-com:office:word" xmlns:w="http://schemas.openxmlformats.org/wordprocessingml/2006/main" xmlns:w14="http://schemas.microsoft.com/office/word/2010/wordml" xmlns:wpg="http://schemas.microsoft.com/office/word/2010/wordprocessingGroup" xmlns:wpi="http://schemas.microsoft.com/office/word/2010/wordprocessingInk" xmlns:wne="http://schemas.microsoft.com/office/word/2006/wordml" xmlns:wps="http://schemas.microsoft.com/office/word/2010/wordprocessingShape" mc:Ignorable="w14 wp14">
+  <w:p>
+    <w:pPr>
+      <w:pStyle w:val="Footer"/>
+      <w:framePr w:wrap="around" w:vAnchor="text" w:hAnchor="margin" w:xAlign="right" w:y="1"/>
+      <w:rPr>
+        <w:rStyle w:val="PageNumber"/>
+      </w:rPr>
+    </w:pPr>
+    <w:r>
+      <w:rPr>
+        <w:rStyle w:val="PageNumber"/>
+      </w:rPr>
+      <w:fldChar w:fldCharType="begin"/>
+    </w:r>
+    <w:r>
+      <w:rPr>
+        <w:rStyle w:val="PageNumber"/>
+      </w:rPr>
+      <w:instrText xml:space="preserve">PAGE  </w:instrText>
+    </w:r>
+    <w:r>
+      <w:rPr>
+        <w:rStyle w:val="PageNumber"/>
+      </w:rPr>
+      <w:fldChar w:fldCharType="separate"/>
+    </w:r>
+    <w:r>
+      <w:rPr>
+        <w:rStyle w:val="PageNumber"/>
+        <w:noProof/>
+      </w:rPr>
+      <w:t>1</w:t>
+    </w:r>
+    <w:r>
+      <w:rPr>
+        <w:rStyle w:val="PageNumber"/>
+      </w:rPr>
+      <w:fldChar w:fldCharType="end"/>
+    </w:r>
+  </w:p>
+  <w:p>
+    <w:pPr>
+      <w:pStyle w:val="Footer"/>
+      <w:ind w:right="360"/>
+    </w:pPr>
+  </w:p>
+</w:ftr>
+</file>
+
+<file path=word/footnotes.xml><?xml version="1.0" encoding="utf-8"?>
+<w:footnotes xmlns:wpc="http://schemas.microsoft.com/office/word/2010/wordprocessingCanvas" xmlns:mo="http://schemas.microsoft.com/office/mac/office/2008/main" xmlns:mc="http://schemas.openxmlformats.org/markup-compatibility/2006" xmlns:mv="urn:schemas-microsoft-com:mac:vml" xmlns:o="urn:schemas-microsoft-com:office:office" xmlns:r="http://schemas.openxmlformats.org/officeDocument/2006/relationships" xmlns:m="http://schemas.openxmlformats.org/officeDocument/2006/math" xmlns:v="urn:schemas-microsoft-com:vml" xmlns:wp14="http://schemas.microsoft.com/office/word/2010/wordprocessingDrawing" xmlns:wp="http://schemas.openxmlformats.org/drawingml/2006/wordprocessingDrawing" xmlns:w10="urn:schemas-microsoft-com:office:word" xmlns:w="http://schemas.openxmlformats.org/wordprocessingml/2006/main" xmlns:w14="http://schemas.microsoft.com/office/word/2010/wordml" xmlns:wpg="http://schemas.microsoft.com/office/word/2010/wordprocessingGroup" xmlns:wpi="http://schemas.microsoft.com/office/word/2010/wordprocessingInk" xmlns:wne="http://schemas.microsoft.com/office/word/2006/wordml" xmlns:wps="http://schemas.microsoft.com/office/word/2010/wordprocessingShape" mc:Ignorable="w14 wp14">
+  <w:footnote w:type="separator" w:id="-1">
+    <w:p>
+      <w:r>
+        <w:separator/>
+      </w:r>
+    </w:p>
+  </w:footnote>
+  <w:footnote w:type="continuationSeparator" w:id="0">
+    <w:p>
+      <w:r>
+        <w:continuationSeparator/>
+      </w:r>
+    </w:p>
+  </w:footnote>
+</w:footnotes>
 </file>
 
 <file path=word/numbering.xml><?xml version="1.0" encoding="utf-8"?>
@@ -5614,6 +6301,58 @@
       <w:szCs w:val="18"/>
     </w:rPr>
   </w:style>
+  <w:style w:type="table" w:styleId="TableGrid">
+    <w:name w:val="Table Grid"/>
+    <w:basedOn w:val="TableNormal"/>
+    <w:uiPriority w:val="59"/>
+    <w:rsid w:val="00395AF7"/>
+    <w:tblPr>
+      <w:tblInd w:w="0" w:type="dxa"/>
+      <w:tblBorders>
+        <w:top w:val="single" w:sz="4" w:space="0" w:color="auto"/>
+        <w:left w:val="single" w:sz="4" w:space="0" w:color="auto"/>
+        <w:bottom w:val="single" w:sz="4" w:space="0" w:color="auto"/>
+        <w:right w:val="single" w:sz="4" w:space="0" w:color="auto"/>
+        <w:insideH w:val="single" w:sz="4" w:space="0" w:color="auto"/>
+        <w:insideV w:val="single" w:sz="4" w:space="0" w:color="auto"/>
+      </w:tblBorders>
+      <w:tblCellMar>
+        <w:top w:w="0" w:type="dxa"/>
+        <w:left w:w="108" w:type="dxa"/>
+        <w:bottom w:w="0" w:type="dxa"/>
+        <w:right w:w="108" w:type="dxa"/>
+      </w:tblCellMar>
+    </w:tblPr>
+  </w:style>
+  <w:style w:type="paragraph" w:styleId="Footer">
+    <w:name w:val="footer"/>
+    <w:basedOn w:val="Normal"/>
+    <w:link w:val="FooterChar"/>
+    <w:uiPriority w:val="99"/>
+    <w:unhideWhenUsed/>
+    <w:rsid w:val="00395AF7"/>
+    <w:pPr>
+      <w:tabs>
+        <w:tab w:val="center" w:pos="4320"/>
+        <w:tab w:val="right" w:pos="8640"/>
+      </w:tabs>
+    </w:pPr>
+  </w:style>
+  <w:style w:type="character" w:customStyle="1" w:styleId="FooterChar">
+    <w:name w:val="Footer Char"/>
+    <w:basedOn w:val="DefaultParagraphFont"/>
+    <w:link w:val="Footer"/>
+    <w:uiPriority w:val="99"/>
+    <w:rsid w:val="00395AF7"/>
+  </w:style>
+  <w:style w:type="character" w:styleId="PageNumber">
+    <w:name w:val="page number"/>
+    <w:basedOn w:val="DefaultParagraphFont"/>
+    <w:uiPriority w:val="99"/>
+    <w:semiHidden/>
+    <w:unhideWhenUsed/>
+    <w:rsid w:val="00395AF7"/>
+  </w:style>
 </w:styles>
 </file>
 
@@ -5837,6 +6576,58 @@
       <w:sz w:val="18"/>
       <w:szCs w:val="18"/>
     </w:rPr>
+  </w:style>
+  <w:style w:type="table" w:styleId="TableGrid">
+    <w:name w:val="Table Grid"/>
+    <w:basedOn w:val="TableNormal"/>
+    <w:uiPriority w:val="59"/>
+    <w:rsid w:val="00395AF7"/>
+    <w:tblPr>
+      <w:tblInd w:w="0" w:type="dxa"/>
+      <w:tblBorders>
+        <w:top w:val="single" w:sz="4" w:space="0" w:color="auto"/>
+        <w:left w:val="single" w:sz="4" w:space="0" w:color="auto"/>
+        <w:bottom w:val="single" w:sz="4" w:space="0" w:color="auto"/>
+        <w:right w:val="single" w:sz="4" w:space="0" w:color="auto"/>
+        <w:insideH w:val="single" w:sz="4" w:space="0" w:color="auto"/>
+        <w:insideV w:val="single" w:sz="4" w:space="0" w:color="auto"/>
+      </w:tblBorders>
+      <w:tblCellMar>
+        <w:top w:w="0" w:type="dxa"/>
+        <w:left w:w="108" w:type="dxa"/>
+        <w:bottom w:w="0" w:type="dxa"/>
+        <w:right w:w="108" w:type="dxa"/>
+      </w:tblCellMar>
+    </w:tblPr>
+  </w:style>
+  <w:style w:type="paragraph" w:styleId="Footer">
+    <w:name w:val="footer"/>
+    <w:basedOn w:val="Normal"/>
+    <w:link w:val="FooterChar"/>
+    <w:uiPriority w:val="99"/>
+    <w:unhideWhenUsed/>
+    <w:rsid w:val="00395AF7"/>
+    <w:pPr>
+      <w:tabs>
+        <w:tab w:val="center" w:pos="4320"/>
+        <w:tab w:val="right" w:pos="8640"/>
+      </w:tabs>
+    </w:pPr>
+  </w:style>
+  <w:style w:type="character" w:customStyle="1" w:styleId="FooterChar">
+    <w:name w:val="Footer Char"/>
+    <w:basedOn w:val="DefaultParagraphFont"/>
+    <w:link w:val="Footer"/>
+    <w:uiPriority w:val="99"/>
+    <w:rsid w:val="00395AF7"/>
+  </w:style>
+  <w:style w:type="character" w:styleId="PageNumber">
+    <w:name w:val="page number"/>
+    <w:basedOn w:val="DefaultParagraphFont"/>
+    <w:uiPriority w:val="99"/>
+    <w:semiHidden/>
+    <w:unhideWhenUsed/>
+    <w:rsid w:val="00395AF7"/>
   </w:style>
 </w:styles>
 </file>
@@ -6159,4 +6950,16 @@
   </a:objectDefaults>
   <a:extraClrSchemeLst/>
 </a:theme>
+</file>
+
+<file path=customXml/item1.xml><?xml version="1.0" encoding="utf-8"?>
+<b:Sources xmlns:b="http://schemas.openxmlformats.org/officeDocument/2006/bibliography" xmlns="http://schemas.openxmlformats.org/officeDocument/2006/bibliography" SelectedStyle="/APA.XSL" StyleName="APA"/>
+</file>
+
+<file path=customXml/itemProps1.xml><?xml version="1.0" encoding="utf-8"?>
+<ds:datastoreItem xmlns:ds="http://schemas.openxmlformats.org/officeDocument/2006/customXml" ds:itemID="{D7749F14-E2AE-2846-8E59-E8AAFE25FDB2}">
+  <ds:schemaRefs>
+    <ds:schemaRef ds:uri="http://schemas.openxmlformats.org/officeDocument/2006/bibliography"/>
+  </ds:schemaRefs>
+</ds:datastoreItem>
 </file>
</xml_diff>